<commit_message>
BCTuan => thêm bctuandocx/* Tổng lượt KCB lũy kế từ đầu năm là: {X75}, trong đó nội trú là: {X76}, ngoại trú là {X77}. */
</commit_message>
<xml_diff>
--- a/ToolBaoCao/App_Data/bcTuan.docx
+++ b/ToolBaoCao/App_Data/bcTuan.docx
@@ -1,6 +1,6 @@
 
 <file path=word/document.xml><?xml version="1.0" encoding="utf-8"?>
-<w:document xmlns:wpc="http://schemas.microsoft.com/office/word/2010/wordprocessingCanvas" xmlns:cx="http://schemas.microsoft.com/office/drawing/2014/chartex" xmlns:cx1="http://schemas.microsoft.com/office/drawing/2015/9/8/chartex" xmlns:cx2="http://schemas.microsoft.com/office/drawing/2015/10/21/chartex" xmlns:cx3="http://schemas.microsoft.com/office/drawing/2016/5/9/chartex" xmlns:cx4="http://schemas.microsoft.com/office/drawing/2016/5/10/chartex" xmlns:cx5="http://schemas.microsoft.com/office/drawing/2016/5/11/chartex" xmlns:cx6="http://schemas.microsoft.com/office/drawing/2016/5/12/chartex" xmlns:cx7="http://schemas.microsoft.com/office/drawing/2016/5/13/chartex" xmlns:cx8="http://schemas.microsoft.com/office/drawing/2016/5/14/chartex" xmlns:mc="http://schemas.openxmlformats.org/markup-compatibility/2006" xmlns:aink="http://schemas.microsoft.com/office/drawing/2016/ink" xmlns:am3d="http://schemas.microsoft.com/office/drawing/2017/model3d" xmlns:o="urn:schemas-microsoft-com:office:office" xmlns:r="http://schemas.openxmlformats.org/officeDocument/2006/relationships" xmlns:m="http://schemas.openxmlformats.org/officeDocument/2006/math" xmlns:v="urn:schemas-microsoft-com:vml" xmlns:wp14="http://schemas.microsoft.com/office/word/2010/wordprocessingDrawing" xmlns:wp="http://schemas.openxmlformats.org/drawingml/2006/wordprocessingDrawing" xmlns:w10="urn:schemas-microsoft-com:office:word" xmlns:w="http://schemas.openxmlformats.org/wordprocessingml/2006/main" xmlns:w14="http://schemas.microsoft.com/office/word/2010/wordml" xmlns:w15="http://schemas.microsoft.com/office/word/2012/wordml" xmlns:w16cex="http://schemas.microsoft.com/office/word/2018/wordml/cex" xmlns:w16cid="http://schemas.microsoft.com/office/word/2016/wordml/cid" xmlns:w16="http://schemas.microsoft.com/office/word/2018/wordml" xmlns:w16sdtdh="http://schemas.microsoft.com/office/word/2020/wordml/sdtdatahash" xmlns:w16se="http://schemas.microsoft.com/office/word/2015/wordml/symex" xmlns:wpg="http://schemas.microsoft.com/office/word/2010/wordprocessingGroup" xmlns:wpi="http://schemas.microsoft.com/office/word/2010/wordprocessingInk" xmlns:wne="http://schemas.microsoft.com/office/word/2006/wordml" xmlns:wps="http://schemas.microsoft.com/office/word/2010/wordprocessingShape" mc:Ignorable="w14 w15 w16se w16cid w16 w16cex w16sdtdh wp14">
+<w:document xmlns:wpc="http://schemas.microsoft.com/office/word/2010/wordprocessingCanvas" xmlns:cx="http://schemas.microsoft.com/office/drawing/2014/chartex" xmlns:cx1="http://schemas.microsoft.com/office/drawing/2015/9/8/chartex" xmlns:cx2="http://schemas.microsoft.com/office/drawing/2015/10/21/chartex" xmlns:cx3="http://schemas.microsoft.com/office/drawing/2016/5/9/chartex" xmlns:cx4="http://schemas.microsoft.com/office/drawing/2016/5/10/chartex" xmlns:cx5="http://schemas.microsoft.com/office/drawing/2016/5/11/chartex" xmlns:cx6="http://schemas.microsoft.com/office/drawing/2016/5/12/chartex" xmlns:cx7="http://schemas.microsoft.com/office/drawing/2016/5/13/chartex" xmlns:cx8="http://schemas.microsoft.com/office/drawing/2016/5/14/chartex" xmlns:mc="http://schemas.openxmlformats.org/markup-compatibility/2006" xmlns:aink="http://schemas.microsoft.com/office/drawing/2016/ink" xmlns:am3d="http://schemas.microsoft.com/office/drawing/2017/model3d" xmlns:o="urn:schemas-microsoft-com:office:office" xmlns:oel="http://schemas.microsoft.com/office/2019/extlst" xmlns:r="http://schemas.openxmlformats.org/officeDocument/2006/relationships" xmlns:m="http://schemas.openxmlformats.org/officeDocument/2006/math" xmlns:v="urn:schemas-microsoft-com:vml" xmlns:wp14="http://schemas.microsoft.com/office/word/2010/wordprocessingDrawing" xmlns:wp="http://schemas.openxmlformats.org/drawingml/2006/wordprocessingDrawing" xmlns:w10="urn:schemas-microsoft-com:office:word" xmlns:w="http://schemas.openxmlformats.org/wordprocessingml/2006/main" xmlns:w14="http://schemas.microsoft.com/office/word/2010/wordml" xmlns:w15="http://schemas.microsoft.com/office/word/2012/wordml" xmlns:w16cex="http://schemas.microsoft.com/office/word/2018/wordml/cex" xmlns:w16cid="http://schemas.microsoft.com/office/word/2016/wordml/cid" xmlns:w16="http://schemas.microsoft.com/office/word/2018/wordml" xmlns:w16sdtdh="http://schemas.microsoft.com/office/word/2020/wordml/sdtdatahash" xmlns:w16se="http://schemas.microsoft.com/office/word/2015/wordml/symex" xmlns:wpg="http://schemas.microsoft.com/office/word/2010/wordprocessingGroup" xmlns:wpi="http://schemas.microsoft.com/office/word/2010/wordprocessingInk" xmlns:wne="http://schemas.microsoft.com/office/word/2006/wordml" xmlns:wps="http://schemas.microsoft.com/office/word/2010/wordprocessingShape" mc:Ignorable="w14 w15 w16se w16cid w16 w16cex w16sdtdh wp14">
   <w:body>
     <w:p>
       <w:pPr>
@@ -500,6 +500,62 @@
         </w:rPr>
         <w:t>.</w:t>
       </w:r>
+      <w:r>
+        <w:rPr>
+          <w:rStyle w:val="fontstyle01"/>
+          <w:rFonts w:ascii="Times New Roman" w:hAnsi="Times New Roman" w:cs="Times New Roman"/>
+          <w:color w:val="FF0000"/>
+        </w:rPr>
+        <w:t xml:space="preserve"> </w:t>
+      </w:r>
+      <w:r>
+        <w:rPr>
+          <w:rStyle w:val="fontstyle01"/>
+          <w:rFonts w:ascii="Times New Roman" w:hAnsi="Times New Roman" w:cs="Times New Roman"/>
+          <w:color w:val="auto"/>
+        </w:rPr>
+        <w:t xml:space="preserve">Tổng lượt KCB lũy kế từ đầu năm là: </w:t>
+      </w:r>
+      <w:r>
+        <w:rPr>
+          <w:rStyle w:val="fontstyle01"/>
+          <w:rFonts w:ascii="Times New Roman" w:hAnsi="Times New Roman" w:cs="Times New Roman"/>
+          <w:color w:val="auto"/>
+        </w:rPr>
+        <w:t>{X75}</w:t>
+      </w:r>
+      <w:r>
+        <w:rPr>
+          <w:rStyle w:val="fontstyle01"/>
+          <w:rFonts w:ascii="Times New Roman" w:hAnsi="Times New Roman" w:cs="Times New Roman"/>
+          <w:color w:val="auto"/>
+        </w:rPr>
+        <w:t xml:space="preserve">, trong đó nội trú là: </w:t>
+      </w:r>
+      <w:r>
+        <w:rPr>
+          <w:rStyle w:val="fontstyle01"/>
+          <w:rFonts w:ascii="Times New Roman" w:hAnsi="Times New Roman" w:cs="Times New Roman"/>
+          <w:color w:val="auto"/>
+        </w:rPr>
+        <w:t>{X76}</w:t>
+      </w:r>
+      <w:r>
+        <w:rPr>
+          <w:rStyle w:val="fontstyle01"/>
+          <w:rFonts w:ascii="Times New Roman" w:hAnsi="Times New Roman" w:cs="Times New Roman"/>
+          <w:color w:val="auto"/>
+        </w:rPr>
+        <w:t>, ngoại trú là</w:t>
+      </w:r>
+      <w:r>
+        <w:rPr>
+          <w:rStyle w:val="fontstyle01"/>
+          <w:rFonts w:ascii="Times New Roman" w:hAnsi="Times New Roman" w:cs="Times New Roman"/>
+          <w:color w:val="auto"/>
+        </w:rPr>
+        <w:t xml:space="preserve"> {X77}.</w:t>
+      </w:r>
     </w:p>
     <w:p>
       <w:pPr>
@@ -3090,6 +3146,7 @@
           <w:rFonts w:ascii="Times New Roman" w:hAnsi="Times New Roman" w:cs="Times New Roman"/>
           <w:color w:val="auto"/>
         </w:rPr>
+        <w:lastRenderedPageBreak/>
         <w:t xml:space="preserve">Chỉ định CĐHA: </w:t>
       </w:r>
       <w:r>
@@ -3166,7 +3223,6 @@
           <w:rFonts w:ascii="Times New Roman" w:hAnsi="Times New Roman" w:cs="Times New Roman"/>
           <w:color w:val="auto"/>
         </w:rPr>
-        <w:lastRenderedPageBreak/>
         <w:t xml:space="preserve">3.3 </w:t>
       </w:r>
       <w:r>
@@ -4293,7 +4349,7 @@
 </file>
 
 <file path=word/endnotes.xml><?xml version="1.0" encoding="utf-8"?>
-<w:endnotes xmlns:wpc="http://schemas.microsoft.com/office/word/2010/wordprocessingCanvas" xmlns:cx="http://schemas.microsoft.com/office/drawing/2014/chartex" xmlns:cx1="http://schemas.microsoft.com/office/drawing/2015/9/8/chartex" xmlns:cx2="http://schemas.microsoft.com/office/drawing/2015/10/21/chartex" xmlns:cx3="http://schemas.microsoft.com/office/drawing/2016/5/9/chartex" xmlns:cx4="http://schemas.microsoft.com/office/drawing/2016/5/10/chartex" xmlns:cx5="http://schemas.microsoft.com/office/drawing/2016/5/11/chartex" xmlns:cx6="http://schemas.microsoft.com/office/drawing/2016/5/12/chartex" xmlns:cx7="http://schemas.microsoft.com/office/drawing/2016/5/13/chartex" xmlns:cx8="http://schemas.microsoft.com/office/drawing/2016/5/14/chartex" xmlns:mc="http://schemas.openxmlformats.org/markup-compatibility/2006" xmlns:aink="http://schemas.microsoft.com/office/drawing/2016/ink" xmlns:am3d="http://schemas.microsoft.com/office/drawing/2017/model3d" xmlns:o="urn:schemas-microsoft-com:office:office" xmlns:r="http://schemas.openxmlformats.org/officeDocument/2006/relationships" xmlns:m="http://schemas.openxmlformats.org/officeDocument/2006/math" xmlns:v="urn:schemas-microsoft-com:vml" xmlns:wp14="http://schemas.microsoft.com/office/word/2010/wordprocessingDrawing" xmlns:wp="http://schemas.openxmlformats.org/drawingml/2006/wordprocessingDrawing" xmlns:w10="urn:schemas-microsoft-com:office:word" xmlns:w="http://schemas.openxmlformats.org/wordprocessingml/2006/main" xmlns:w14="http://schemas.microsoft.com/office/word/2010/wordml" xmlns:w15="http://schemas.microsoft.com/office/word/2012/wordml" xmlns:w16cex="http://schemas.microsoft.com/office/word/2018/wordml/cex" xmlns:w16cid="http://schemas.microsoft.com/office/word/2016/wordml/cid" xmlns:w16="http://schemas.microsoft.com/office/word/2018/wordml" xmlns:w16sdtdh="http://schemas.microsoft.com/office/word/2020/wordml/sdtdatahash" xmlns:w16se="http://schemas.microsoft.com/office/word/2015/wordml/symex" xmlns:wpg="http://schemas.microsoft.com/office/word/2010/wordprocessingGroup" xmlns:wpi="http://schemas.microsoft.com/office/word/2010/wordprocessingInk" xmlns:wne="http://schemas.microsoft.com/office/word/2006/wordml" xmlns:wps="http://schemas.microsoft.com/office/word/2010/wordprocessingShape" mc:Ignorable="w14 w15 w16se w16cid w16 w16cex w16sdtdh wp14">
+<w:endnotes xmlns:wpc="http://schemas.microsoft.com/office/word/2010/wordprocessingCanvas" xmlns:cx="http://schemas.microsoft.com/office/drawing/2014/chartex" xmlns:cx1="http://schemas.microsoft.com/office/drawing/2015/9/8/chartex" xmlns:cx2="http://schemas.microsoft.com/office/drawing/2015/10/21/chartex" xmlns:cx3="http://schemas.microsoft.com/office/drawing/2016/5/9/chartex" xmlns:cx4="http://schemas.microsoft.com/office/drawing/2016/5/10/chartex" xmlns:cx5="http://schemas.microsoft.com/office/drawing/2016/5/11/chartex" xmlns:cx6="http://schemas.microsoft.com/office/drawing/2016/5/12/chartex" xmlns:cx7="http://schemas.microsoft.com/office/drawing/2016/5/13/chartex" xmlns:cx8="http://schemas.microsoft.com/office/drawing/2016/5/14/chartex" xmlns:mc="http://schemas.openxmlformats.org/markup-compatibility/2006" xmlns:aink="http://schemas.microsoft.com/office/drawing/2016/ink" xmlns:am3d="http://schemas.microsoft.com/office/drawing/2017/model3d" xmlns:o="urn:schemas-microsoft-com:office:office" xmlns:oel="http://schemas.microsoft.com/office/2019/extlst" xmlns:r="http://schemas.openxmlformats.org/officeDocument/2006/relationships" xmlns:m="http://schemas.openxmlformats.org/officeDocument/2006/math" xmlns:v="urn:schemas-microsoft-com:vml" xmlns:wp14="http://schemas.microsoft.com/office/word/2010/wordprocessingDrawing" xmlns:wp="http://schemas.openxmlformats.org/drawingml/2006/wordprocessingDrawing" xmlns:w10="urn:schemas-microsoft-com:office:word" xmlns:w="http://schemas.openxmlformats.org/wordprocessingml/2006/main" xmlns:w14="http://schemas.microsoft.com/office/word/2010/wordml" xmlns:w15="http://schemas.microsoft.com/office/word/2012/wordml" xmlns:w16cex="http://schemas.microsoft.com/office/word/2018/wordml/cex" xmlns:w16cid="http://schemas.microsoft.com/office/word/2016/wordml/cid" xmlns:w16="http://schemas.microsoft.com/office/word/2018/wordml" xmlns:w16sdtdh="http://schemas.microsoft.com/office/word/2020/wordml/sdtdatahash" xmlns:w16se="http://schemas.microsoft.com/office/word/2015/wordml/symex" xmlns:wpg="http://schemas.microsoft.com/office/word/2010/wordprocessingGroup" xmlns:wpi="http://schemas.microsoft.com/office/word/2010/wordprocessingInk" xmlns:wne="http://schemas.microsoft.com/office/word/2006/wordml" xmlns:wps="http://schemas.microsoft.com/office/word/2010/wordprocessingShape" mc:Ignorable="w14 w15 w16se w16cid w16 w16cex w16sdtdh wp14">
   <w:endnote w:type="separator" w:id="-1">
     <w:p>
       <w:pPr>
@@ -4318,7 +4374,7 @@
 </file>
 
 <file path=word/footer1.xml><?xml version="1.0" encoding="utf-8"?>
-<w:ftr xmlns:wpc="http://schemas.microsoft.com/office/word/2010/wordprocessingCanvas" xmlns:cx="http://schemas.microsoft.com/office/drawing/2014/chartex" xmlns:cx1="http://schemas.microsoft.com/office/drawing/2015/9/8/chartex" xmlns:cx2="http://schemas.microsoft.com/office/drawing/2015/10/21/chartex" xmlns:cx3="http://schemas.microsoft.com/office/drawing/2016/5/9/chartex" xmlns:cx4="http://schemas.microsoft.com/office/drawing/2016/5/10/chartex" xmlns:cx5="http://schemas.microsoft.com/office/drawing/2016/5/11/chartex" xmlns:cx6="http://schemas.microsoft.com/office/drawing/2016/5/12/chartex" xmlns:cx7="http://schemas.microsoft.com/office/drawing/2016/5/13/chartex" xmlns:cx8="http://schemas.microsoft.com/office/drawing/2016/5/14/chartex" xmlns:mc="http://schemas.openxmlformats.org/markup-compatibility/2006" xmlns:aink="http://schemas.microsoft.com/office/drawing/2016/ink" xmlns:am3d="http://schemas.microsoft.com/office/drawing/2017/model3d" xmlns:o="urn:schemas-microsoft-com:office:office" xmlns:r="http://schemas.openxmlformats.org/officeDocument/2006/relationships" xmlns:m="http://schemas.openxmlformats.org/officeDocument/2006/math" xmlns:v="urn:schemas-microsoft-com:vml" xmlns:wp14="http://schemas.microsoft.com/office/word/2010/wordprocessingDrawing" xmlns:wp="http://schemas.openxmlformats.org/drawingml/2006/wordprocessingDrawing" xmlns:w10="urn:schemas-microsoft-com:office:word" xmlns:w="http://schemas.openxmlformats.org/wordprocessingml/2006/main" xmlns:w14="http://schemas.microsoft.com/office/word/2010/wordml" xmlns:w15="http://schemas.microsoft.com/office/word/2012/wordml" xmlns:w16cex="http://schemas.microsoft.com/office/word/2018/wordml/cex" xmlns:w16cid="http://schemas.microsoft.com/office/word/2016/wordml/cid" xmlns:w16="http://schemas.microsoft.com/office/word/2018/wordml" xmlns:w16sdtdh="http://schemas.microsoft.com/office/word/2020/wordml/sdtdatahash" xmlns:w16se="http://schemas.microsoft.com/office/word/2015/wordml/symex" xmlns:wpg="http://schemas.microsoft.com/office/word/2010/wordprocessingGroup" xmlns:wpi="http://schemas.microsoft.com/office/word/2010/wordprocessingInk" xmlns:wne="http://schemas.microsoft.com/office/word/2006/wordml" xmlns:wps="http://schemas.microsoft.com/office/word/2010/wordprocessingShape" mc:Ignorable="w14 w15 w16se w16cid w16 w16cex w16sdtdh wp14">
+<w:ftr xmlns:wpc="http://schemas.microsoft.com/office/word/2010/wordprocessingCanvas" xmlns:cx="http://schemas.microsoft.com/office/drawing/2014/chartex" xmlns:cx1="http://schemas.microsoft.com/office/drawing/2015/9/8/chartex" xmlns:cx2="http://schemas.microsoft.com/office/drawing/2015/10/21/chartex" xmlns:cx3="http://schemas.microsoft.com/office/drawing/2016/5/9/chartex" xmlns:cx4="http://schemas.microsoft.com/office/drawing/2016/5/10/chartex" xmlns:cx5="http://schemas.microsoft.com/office/drawing/2016/5/11/chartex" xmlns:cx6="http://schemas.microsoft.com/office/drawing/2016/5/12/chartex" xmlns:cx7="http://schemas.microsoft.com/office/drawing/2016/5/13/chartex" xmlns:cx8="http://schemas.microsoft.com/office/drawing/2016/5/14/chartex" xmlns:mc="http://schemas.openxmlformats.org/markup-compatibility/2006" xmlns:aink="http://schemas.microsoft.com/office/drawing/2016/ink" xmlns:am3d="http://schemas.microsoft.com/office/drawing/2017/model3d" xmlns:o="urn:schemas-microsoft-com:office:office" xmlns:oel="http://schemas.microsoft.com/office/2019/extlst" xmlns:r="http://schemas.openxmlformats.org/officeDocument/2006/relationships" xmlns:m="http://schemas.openxmlformats.org/officeDocument/2006/math" xmlns:v="urn:schemas-microsoft-com:vml" xmlns:wp14="http://schemas.microsoft.com/office/word/2010/wordprocessingDrawing" xmlns:wp="http://schemas.openxmlformats.org/drawingml/2006/wordprocessingDrawing" xmlns:w10="urn:schemas-microsoft-com:office:word" xmlns:w="http://schemas.openxmlformats.org/wordprocessingml/2006/main" xmlns:w14="http://schemas.microsoft.com/office/word/2010/wordml" xmlns:w15="http://schemas.microsoft.com/office/word/2012/wordml" xmlns:w16cex="http://schemas.microsoft.com/office/word/2018/wordml/cex" xmlns:w16cid="http://schemas.microsoft.com/office/word/2016/wordml/cid" xmlns:w16="http://schemas.microsoft.com/office/word/2018/wordml" xmlns:w16sdtdh="http://schemas.microsoft.com/office/word/2020/wordml/sdtdatahash" xmlns:w16se="http://schemas.microsoft.com/office/word/2015/wordml/symex" xmlns:wpg="http://schemas.microsoft.com/office/word/2010/wordprocessingGroup" xmlns:wpi="http://schemas.microsoft.com/office/word/2010/wordprocessingInk" xmlns:wne="http://schemas.microsoft.com/office/word/2006/wordml" xmlns:wps="http://schemas.microsoft.com/office/word/2010/wordprocessingShape" mc:Ignorable="w14 w15 w16se w16cid w16 w16cex w16sdtdh wp14">
   <w:sdt>
     <w:sdtPr>
       <w:id w:val="588975893"/>
@@ -4371,7 +4427,7 @@
 </file>
 
 <file path=word/footnotes.xml><?xml version="1.0" encoding="utf-8"?>
-<w:footnotes xmlns:wpc="http://schemas.microsoft.com/office/word/2010/wordprocessingCanvas" xmlns:cx="http://schemas.microsoft.com/office/drawing/2014/chartex" xmlns:cx1="http://schemas.microsoft.com/office/drawing/2015/9/8/chartex" xmlns:cx2="http://schemas.microsoft.com/office/drawing/2015/10/21/chartex" xmlns:cx3="http://schemas.microsoft.com/office/drawing/2016/5/9/chartex" xmlns:cx4="http://schemas.microsoft.com/office/drawing/2016/5/10/chartex" xmlns:cx5="http://schemas.microsoft.com/office/drawing/2016/5/11/chartex" xmlns:cx6="http://schemas.microsoft.com/office/drawing/2016/5/12/chartex" xmlns:cx7="http://schemas.microsoft.com/office/drawing/2016/5/13/chartex" xmlns:cx8="http://schemas.microsoft.com/office/drawing/2016/5/14/chartex" xmlns:mc="http://schemas.openxmlformats.org/markup-compatibility/2006" xmlns:aink="http://schemas.microsoft.com/office/drawing/2016/ink" xmlns:am3d="http://schemas.microsoft.com/office/drawing/2017/model3d" xmlns:o="urn:schemas-microsoft-com:office:office" xmlns:r="http://schemas.openxmlformats.org/officeDocument/2006/relationships" xmlns:m="http://schemas.openxmlformats.org/officeDocument/2006/math" xmlns:v="urn:schemas-microsoft-com:vml" xmlns:wp14="http://schemas.microsoft.com/office/word/2010/wordprocessingDrawing" xmlns:wp="http://schemas.openxmlformats.org/drawingml/2006/wordprocessingDrawing" xmlns:w10="urn:schemas-microsoft-com:office:word" xmlns:w="http://schemas.openxmlformats.org/wordprocessingml/2006/main" xmlns:w14="http://schemas.microsoft.com/office/word/2010/wordml" xmlns:w15="http://schemas.microsoft.com/office/word/2012/wordml" xmlns:w16cex="http://schemas.microsoft.com/office/word/2018/wordml/cex" xmlns:w16cid="http://schemas.microsoft.com/office/word/2016/wordml/cid" xmlns:w16="http://schemas.microsoft.com/office/word/2018/wordml" xmlns:w16sdtdh="http://schemas.microsoft.com/office/word/2020/wordml/sdtdatahash" xmlns:w16se="http://schemas.microsoft.com/office/word/2015/wordml/symex" xmlns:wpg="http://schemas.microsoft.com/office/word/2010/wordprocessingGroup" xmlns:wpi="http://schemas.microsoft.com/office/word/2010/wordprocessingInk" xmlns:wne="http://schemas.microsoft.com/office/word/2006/wordml" xmlns:wps="http://schemas.microsoft.com/office/word/2010/wordprocessingShape" mc:Ignorable="w14 w15 w16se w16cid w16 w16cex w16sdtdh wp14">
+<w:footnotes xmlns:wpc="http://schemas.microsoft.com/office/word/2010/wordprocessingCanvas" xmlns:cx="http://schemas.microsoft.com/office/drawing/2014/chartex" xmlns:cx1="http://schemas.microsoft.com/office/drawing/2015/9/8/chartex" xmlns:cx2="http://schemas.microsoft.com/office/drawing/2015/10/21/chartex" xmlns:cx3="http://schemas.microsoft.com/office/drawing/2016/5/9/chartex" xmlns:cx4="http://schemas.microsoft.com/office/drawing/2016/5/10/chartex" xmlns:cx5="http://schemas.microsoft.com/office/drawing/2016/5/11/chartex" xmlns:cx6="http://schemas.microsoft.com/office/drawing/2016/5/12/chartex" xmlns:cx7="http://schemas.microsoft.com/office/drawing/2016/5/13/chartex" xmlns:cx8="http://schemas.microsoft.com/office/drawing/2016/5/14/chartex" xmlns:mc="http://schemas.openxmlformats.org/markup-compatibility/2006" xmlns:aink="http://schemas.microsoft.com/office/drawing/2016/ink" xmlns:am3d="http://schemas.microsoft.com/office/drawing/2017/model3d" xmlns:o="urn:schemas-microsoft-com:office:office" xmlns:oel="http://schemas.microsoft.com/office/2019/extlst" xmlns:r="http://schemas.openxmlformats.org/officeDocument/2006/relationships" xmlns:m="http://schemas.openxmlformats.org/officeDocument/2006/math" xmlns:v="urn:schemas-microsoft-com:vml" xmlns:wp14="http://schemas.microsoft.com/office/word/2010/wordprocessingDrawing" xmlns:wp="http://schemas.openxmlformats.org/drawingml/2006/wordprocessingDrawing" xmlns:w10="urn:schemas-microsoft-com:office:word" xmlns:w="http://schemas.openxmlformats.org/wordprocessingml/2006/main" xmlns:w14="http://schemas.microsoft.com/office/word/2010/wordml" xmlns:w15="http://schemas.microsoft.com/office/word/2012/wordml" xmlns:w16cex="http://schemas.microsoft.com/office/word/2018/wordml/cex" xmlns:w16cid="http://schemas.microsoft.com/office/word/2016/wordml/cid" xmlns:w16="http://schemas.microsoft.com/office/word/2018/wordml" xmlns:w16sdtdh="http://schemas.microsoft.com/office/word/2020/wordml/sdtdatahash" xmlns:w16se="http://schemas.microsoft.com/office/word/2015/wordml/symex" xmlns:wpg="http://schemas.microsoft.com/office/word/2010/wordprocessingGroup" xmlns:wpi="http://schemas.microsoft.com/office/word/2010/wordprocessingInk" xmlns:wne="http://schemas.microsoft.com/office/word/2006/wordml" xmlns:wps="http://schemas.microsoft.com/office/word/2010/wordprocessingShape" mc:Ignorable="w14 w15 w16se w16cid w16 w16cex w16sdtdh wp14">
   <w:footnote w:type="separator" w:id="-1">
     <w:p>
       <w:pPr>
@@ -4396,7 +4452,7 @@
 </file>
 
 <file path=word/numbering.xml><?xml version="1.0" encoding="utf-8"?>
-<w:numbering xmlns:wpc="http://schemas.microsoft.com/office/word/2010/wordprocessingCanvas" xmlns:cx="http://schemas.microsoft.com/office/drawing/2014/chartex" xmlns:cx1="http://schemas.microsoft.com/office/drawing/2015/9/8/chartex" xmlns:cx2="http://schemas.microsoft.com/office/drawing/2015/10/21/chartex" xmlns:cx3="http://schemas.microsoft.com/office/drawing/2016/5/9/chartex" xmlns:cx4="http://schemas.microsoft.com/office/drawing/2016/5/10/chartex" xmlns:cx5="http://schemas.microsoft.com/office/drawing/2016/5/11/chartex" xmlns:cx6="http://schemas.microsoft.com/office/drawing/2016/5/12/chartex" xmlns:cx7="http://schemas.microsoft.com/office/drawing/2016/5/13/chartex" xmlns:cx8="http://schemas.microsoft.com/office/drawing/2016/5/14/chartex" xmlns:mc="http://schemas.openxmlformats.org/markup-compatibility/2006" xmlns:aink="http://schemas.microsoft.com/office/drawing/2016/ink" xmlns:am3d="http://schemas.microsoft.com/office/drawing/2017/model3d" xmlns:o="urn:schemas-microsoft-com:office:office" xmlns:r="http://schemas.openxmlformats.org/officeDocument/2006/relationships" xmlns:m="http://schemas.openxmlformats.org/officeDocument/2006/math" xmlns:v="urn:schemas-microsoft-com:vml" xmlns:wp14="http://schemas.microsoft.com/office/word/2010/wordprocessingDrawing" xmlns:wp="http://schemas.openxmlformats.org/drawingml/2006/wordprocessingDrawing" xmlns:w10="urn:schemas-microsoft-com:office:word" xmlns:w="http://schemas.openxmlformats.org/wordprocessingml/2006/main" xmlns:w14="http://schemas.microsoft.com/office/word/2010/wordml" xmlns:w15="http://schemas.microsoft.com/office/word/2012/wordml" xmlns:w16cex="http://schemas.microsoft.com/office/word/2018/wordml/cex" xmlns:w16cid="http://schemas.microsoft.com/office/word/2016/wordml/cid" xmlns:w16="http://schemas.microsoft.com/office/word/2018/wordml" xmlns:w16sdtdh="http://schemas.microsoft.com/office/word/2020/wordml/sdtdatahash" xmlns:w16se="http://schemas.microsoft.com/office/word/2015/wordml/symex" xmlns:wpg="http://schemas.microsoft.com/office/word/2010/wordprocessingGroup" xmlns:wpi="http://schemas.microsoft.com/office/word/2010/wordprocessingInk" xmlns:wne="http://schemas.microsoft.com/office/word/2006/wordml" xmlns:wps="http://schemas.microsoft.com/office/word/2010/wordprocessingShape" mc:Ignorable="w14 w15 w16se w16cid w16 w16cex w16sdtdh wp14">
+<w:numbering xmlns:wpc="http://schemas.microsoft.com/office/word/2010/wordprocessingCanvas" xmlns:cx="http://schemas.microsoft.com/office/drawing/2014/chartex" xmlns:cx1="http://schemas.microsoft.com/office/drawing/2015/9/8/chartex" xmlns:cx2="http://schemas.microsoft.com/office/drawing/2015/10/21/chartex" xmlns:cx3="http://schemas.microsoft.com/office/drawing/2016/5/9/chartex" xmlns:cx4="http://schemas.microsoft.com/office/drawing/2016/5/10/chartex" xmlns:cx5="http://schemas.microsoft.com/office/drawing/2016/5/11/chartex" xmlns:cx6="http://schemas.microsoft.com/office/drawing/2016/5/12/chartex" xmlns:cx7="http://schemas.microsoft.com/office/drawing/2016/5/13/chartex" xmlns:cx8="http://schemas.microsoft.com/office/drawing/2016/5/14/chartex" xmlns:mc="http://schemas.openxmlformats.org/markup-compatibility/2006" xmlns:aink="http://schemas.microsoft.com/office/drawing/2016/ink" xmlns:am3d="http://schemas.microsoft.com/office/drawing/2017/model3d" xmlns:o="urn:schemas-microsoft-com:office:office" xmlns:oel="http://schemas.microsoft.com/office/2019/extlst" xmlns:r="http://schemas.openxmlformats.org/officeDocument/2006/relationships" xmlns:m="http://schemas.openxmlformats.org/officeDocument/2006/math" xmlns:v="urn:schemas-microsoft-com:vml" xmlns:wp14="http://schemas.microsoft.com/office/word/2010/wordprocessingDrawing" xmlns:wp="http://schemas.openxmlformats.org/drawingml/2006/wordprocessingDrawing" xmlns:w10="urn:schemas-microsoft-com:office:word" xmlns:w="http://schemas.openxmlformats.org/wordprocessingml/2006/main" xmlns:w14="http://schemas.microsoft.com/office/word/2010/wordml" xmlns:w15="http://schemas.microsoft.com/office/word/2012/wordml" xmlns:w16cex="http://schemas.microsoft.com/office/word/2018/wordml/cex" xmlns:w16cid="http://schemas.microsoft.com/office/word/2016/wordml/cid" xmlns:w16="http://schemas.microsoft.com/office/word/2018/wordml" xmlns:w16sdtdh="http://schemas.microsoft.com/office/word/2020/wordml/sdtdatahash" xmlns:w16se="http://schemas.microsoft.com/office/word/2015/wordml/symex" xmlns:wpg="http://schemas.microsoft.com/office/word/2010/wordprocessingGroup" xmlns:wpi="http://schemas.microsoft.com/office/word/2010/wordprocessingInk" xmlns:wne="http://schemas.microsoft.com/office/word/2006/wordml" xmlns:wps="http://schemas.microsoft.com/office/word/2010/wordprocessingShape" mc:Ignorable="w14 w15 w16se w16cid w16 w16cex w16sdtdh wp14">
   <w:abstractNum w:abstractNumId="0" w15:restartNumberingAfterBreak="0">
     <w:nsid w:val="2C8A571C"/>
     <w:multiLevelType w:val="hybridMultilevel"/>
@@ -4736,13 +4792,13 @@
       </w:rPr>
     </w:lvl>
   </w:abstractNum>
-  <w:num w:numId="1">
+  <w:num w:numId="1" w16cid:durableId="679284756">
     <w:abstractNumId w:val="0"/>
   </w:num>
-  <w:num w:numId="2">
+  <w:num w:numId="2" w16cid:durableId="1926693967">
     <w:abstractNumId w:val="1"/>
   </w:num>
-  <w:num w:numId="3">
+  <w:num w:numId="3" w16cid:durableId="1060057288">
     <w:abstractNumId w:val="2"/>
   </w:num>
 </w:numbering>

</xml_diff>